<commit_message>
intro and agenda adjusted
</commit_message>
<xml_diff>
--- a/orga/Agenda_Workshop_Kolb_Murray-Waters.docx
+++ b/orga/Agenda_Workshop_Kolb_Murray-Waters.docx
@@ -656,7 +656,17 @@
           <w:szCs w:val="28"/>
           <w:lang w:val="en-GB"/>
         </w:rPr>
-        <w:t>B1 – Regression with R</w:t>
+        <w:t xml:space="preserve">B1 – </w:t>
+      </w:r>
+      <w:r>
+        <w:rPr>
+          <w:rFonts w:ascii="Rotis SemiSans Pro" w:eastAsia="ヒラギノ角ゴ Pro W3" w:hAnsi="Rotis SemiSans Pro"/>
+          <w:b/>
+          <w:sz w:val="24"/>
+          <w:szCs w:val="28"/>
+          <w:lang w:val="en-GB"/>
+        </w:rPr>
+        <w:t>Regression with R</w:t>
       </w:r>
     </w:p>
     <w:p>
@@ -711,8 +721,6 @@
         </w:rPr>
         <w:t>Lunch</w:t>
       </w:r>
-      <w:bookmarkStart w:id="1" w:name="_GoBack"/>
-      <w:bookmarkEnd w:id="1"/>
     </w:p>
     <w:p>
       <w:pPr>
@@ -886,12 +894,21 @@
       <w:r>
         <w:rPr>
           <w:rFonts w:ascii="Rotis SemiSans Pro" w:eastAsia="ヒラギノ角ゴ Pro W3" w:hAnsi="Rotis SemiSans Pro"/>
-          <w:b/>
-          <w:sz w:val="24"/>
-          <w:szCs w:val="28"/>
-          <w:lang w:val="en-GB"/>
-        </w:rPr>
-        <w:t xml:space="preserve">C - Supervised Learning: </w:t>
+          <w:sz w:val="24"/>
+          <w:szCs w:val="28"/>
+          <w:lang w:val="en-GB"/>
+        </w:rPr>
+        <w:t>C -</w:t>
+      </w:r>
+      <w:r>
+        <w:rPr>
+          <w:rFonts w:ascii="Rotis SemiSans Pro" w:eastAsia="ヒラギノ角ゴ Pro W3" w:hAnsi="Rotis SemiSans Pro"/>
+          <w:b/>
+          <w:sz w:val="24"/>
+          <w:szCs w:val="28"/>
+          <w:lang w:val="en-GB"/>
+        </w:rPr>
+        <w:t xml:space="preserve"> Supervised Learning: </w:t>
       </w:r>
       <w:r>
         <w:rPr>
@@ -911,7 +928,19 @@
           <w:szCs w:val="28"/>
           <w:lang w:val="en-GB"/>
         </w:rPr>
-        <w:t>, tree-methods</w:t>
+        <w:t>, tre</w:t>
+      </w:r>
+      <w:bookmarkStart w:id="1" w:name="_GoBack"/>
+      <w:bookmarkEnd w:id="1"/>
+      <w:r>
+        <w:rPr>
+          <w:rFonts w:ascii="Rotis SemiSans Pro" w:eastAsia="ヒラギノ角ゴ Pro W3" w:hAnsi="Rotis SemiSans Pro"/>
+          <w:b/>
+          <w:sz w:val="24"/>
+          <w:szCs w:val="28"/>
+          <w:lang w:val="en-GB"/>
+        </w:rPr>
+        <w:t>e-methods</w:t>
       </w:r>
     </w:p>
     <w:p>
@@ -2940,6 +2969,28 @@
 
 <file path=customXml/item1.xml><?xml version="1.0" encoding="utf-8"?>
 <?mso-contentType ?>
+<FormTemplates xmlns="http://schemas.microsoft.com/sharepoint/v3/contenttype/forms">
+  <Display>DocumentLibraryForm</Display>
+  <Edit>DocumentLibraryForm</Edit>
+  <New>DocumentLibraryForm</New>
+</FormTemplates>
+</file>
+
+<file path=customXml/item2.xml><?xml version="1.0" encoding="utf-8"?>
+<p:properties xmlns:p="http://schemas.microsoft.com/office/2006/metadata/properties" xmlns:xsi="http://www.w3.org/2001/XMLSchema-instance">
+  <documentManagement>
+    <Eigenschaften xmlns="4b815e79-f462-481d-af2b-d5e133219bfe" xsi:nil="true"/>
+    <_dlc_DocIdUrl xmlns="f90a23b0-552c-4f8d-b330-f53f4fcdfcf9">
+      <Url>http://intranet.gesis.intra/pr/Vorlagen/_layouts/DocIdRedir.aspx?ID=GESISDOC-546-13</Url>
+      <Description>GESISDOC-546-13</Description>
+    </_dlc_DocIdUrl>
+    <_dlc_DocId xmlns="f90a23b0-552c-4f8d-b330-f53f4fcdfcf9">GESISDOC-546-13</_dlc_DocId>
+  </documentManagement>
+</p:properties>
+</file>
+
+<file path=customXml/item3.xml><?xml version="1.0" encoding="utf-8"?>
+<?mso-contentType ?>
 <spe:Receivers xmlns:spe="http://schemas.microsoft.com/sharepoint/events">
   <Receiver>
     <Name>Document ID Generator</Name>
@@ -2982,28 +3033,6 @@
     <Filter/>
   </Receiver>
 </spe:Receivers>
-</file>
-
-<file path=customXml/item2.xml><?xml version="1.0" encoding="utf-8"?>
-<p:properties xmlns:p="http://schemas.microsoft.com/office/2006/metadata/properties" xmlns:xsi="http://www.w3.org/2001/XMLSchema-instance">
-  <documentManagement>
-    <Eigenschaften xmlns="4b815e79-f462-481d-af2b-d5e133219bfe" xsi:nil="true"/>
-    <_dlc_DocIdUrl xmlns="f90a23b0-552c-4f8d-b330-f53f4fcdfcf9">
-      <Url>http://intranet.gesis.intra/pr/Vorlagen/_layouts/DocIdRedir.aspx?ID=GESISDOC-546-13</Url>
-      <Description>GESISDOC-546-13</Description>
-    </_dlc_DocIdUrl>
-    <_dlc_DocId xmlns="f90a23b0-552c-4f8d-b330-f53f4fcdfcf9">GESISDOC-546-13</_dlc_DocId>
-  </documentManagement>
-</p:properties>
-</file>
-
-<file path=customXml/item3.xml><?xml version="1.0" encoding="utf-8"?>
-<?mso-contentType ?>
-<FormTemplates xmlns="http://schemas.microsoft.com/sharepoint/v3/contenttype/forms">
-  <Display>DocumentLibraryForm</Display>
-  <Edit>DocumentLibraryForm</Edit>
-  <New>DocumentLibraryForm</New>
-</FormTemplates>
 </file>
 
 <file path=customXml/item4.xml><?xml version="1.0" encoding="utf-8"?>
@@ -3165,9 +3194,9 @@
 </file>
 
 <file path=customXml/itemProps1.xml><?xml version="1.0" encoding="utf-8"?>
-<ds:datastoreItem xmlns:ds="http://schemas.openxmlformats.org/officeDocument/2006/customXml" ds:itemID="{799955E0-5E3F-4BE1-952A-DB0061A1F6A5}">
+<ds:datastoreItem xmlns:ds="http://schemas.openxmlformats.org/officeDocument/2006/customXml" ds:itemID="{EC82E606-B4DC-4787-99D2-7E9B9089FD3E}">
   <ds:schemaRefs>
-    <ds:schemaRef ds:uri="http://schemas.microsoft.com/sharepoint/events"/>
+    <ds:schemaRef ds:uri="http://schemas.microsoft.com/sharepoint/v3/contenttype/forms"/>
   </ds:schemaRefs>
 </ds:datastoreItem>
 </file>
@@ -3183,9 +3212,9 @@
 </file>
 
 <file path=customXml/itemProps3.xml><?xml version="1.0" encoding="utf-8"?>
-<ds:datastoreItem xmlns:ds="http://schemas.openxmlformats.org/officeDocument/2006/customXml" ds:itemID="{EC82E606-B4DC-4787-99D2-7E9B9089FD3E}">
+<ds:datastoreItem xmlns:ds="http://schemas.openxmlformats.org/officeDocument/2006/customXml" ds:itemID="{799955E0-5E3F-4BE1-952A-DB0061A1F6A5}">
   <ds:schemaRefs>
-    <ds:schemaRef ds:uri="http://schemas.microsoft.com/sharepoint/v3/contenttype/forms"/>
+    <ds:schemaRef ds:uri="http://schemas.microsoft.com/sharepoint/events"/>
   </ds:schemaRefs>
 </ds:datastoreItem>
 </file>

</xml_diff>